<commit_message>
Added summary file to compare to JPE numbers
</commit_message>
<xml_diff>
--- a/R_SalvageGeneticLoss_QAQC.docx
+++ b/R_SalvageGeneticLoss_QAQC.docx
@@ -3080,7 +3080,7 @@
         <w:t xml:space="preserve"> </w:t>
       </w:r>
       <w:r>
-        <w:t xml:space="preserve">97.8468 % of the data where loss numbers did not match. Summing all the differences in these data rows, in total, there was a loss discrepancy of 274.05 between the two datasets.</w:t>
+        <w:t xml:space="preserve">2.1532 % of the data where loss numbers did not match. Summing all the differences in these data rows, in total, there was a loss discrepancy of 274.05 between the two datasets.</w:t>
       </w:r>
     </w:p>
     <w:p>
@@ -3439,19 +3439,7 @@
         <w:rPr>
           <w:rStyle w:val="NormalTok"/>
         </w:rPr>
-        <w:t xml:space="preserve">Count,</w:t>
-      </w:r>
-      <w:r>
-        <w:rPr>
-          <w:rStyle w:val="SpecialCharTok"/>
-        </w:rPr>
-        <w:t xml:space="preserve">-</w:t>
-      </w:r>
-      <w:r>
-        <w:rPr>
-          <w:rStyle w:val="NormalTok"/>
-        </w:rPr>
-        <w:t xml:space="preserve">duplicateID) </w:t>
+        <w:t xml:space="preserve">Count) </w:t>
       </w:r>
       <w:r>
         <w:rPr>
@@ -3566,6 +3554,839 @@
           <w:rStyle w:val="StringTok"/>
         </w:rPr>
         <w:t xml:space="preserve">"output/Paired_Genetic_Data_Loss_Comparison_2023-01-17.csv"</w:t>
+      </w:r>
+      <w:r>
+        <w:rPr>
+          <w:rStyle w:val="NormalTok"/>
+        </w:rPr>
+        <w:t xml:space="preserve">),</w:t>
+      </w:r>
+      <w:r>
+        <w:rPr>
+          <w:rStyle w:val="AttributeTok"/>
+        </w:rPr>
+        <w:t xml:space="preserve">row.names =</w:t>
+      </w:r>
+      <w:r>
+        <w:rPr>
+          <w:rStyle w:val="NormalTok"/>
+        </w:rPr>
+        <w:t xml:space="preserve"> F)</w:t>
+      </w:r>
+    </w:p>
+    <w:p>
+      <w:pPr>
+        <w:pStyle w:val="FirstParagraph"/>
+      </w:pPr>
+      <w:r>
+        <w:t xml:space="preserve">For the purpose of calculating loss of genetic winter-run relative to JPE each year, I’ve also summed up the loss for each year and compared them to the JPE. This file is titled:</w:t>
+      </w:r>
+      <w:r>
+        <w:t xml:space="preserve"> </w:t>
+      </w:r>
+      <w:r>
+        <w:rPr>
+          <w:bCs/>
+          <w:b/>
+        </w:rPr>
+        <w:t xml:space="preserve">“</w:t>
+      </w:r>
+      <w:r>
+        <w:rPr>
+          <w:bCs/>
+          <w:b/>
+        </w:rPr>
+        <w:t xml:space="preserve">JPE_Genetic_Loss_Comparison_2023-01-17.csv</w:t>
+      </w:r>
+      <w:r>
+        <w:rPr>
+          <w:bCs/>
+          <w:b/>
+        </w:rPr>
+        <w:t xml:space="preserve">”</w:t>
+      </w:r>
+    </w:p>
+    <w:p>
+      <w:pPr>
+        <w:pStyle w:val="SourceCode"/>
+      </w:pPr>
+      <w:r>
+        <w:rPr>
+          <w:rStyle w:val="CommentTok"/>
+        </w:rPr>
+        <w:t xml:space="preserve"># Read JPE file</w:t>
+      </w:r>
+      <w:r>
+        <w:br/>
+      </w:r>
+      <w:r>
+        <w:rPr>
+          <w:rStyle w:val="NormalTok"/>
+        </w:rPr>
+        <w:t xml:space="preserve">jpe_data </w:t>
+      </w:r>
+      <w:r>
+        <w:rPr>
+          <w:rStyle w:val="OtherTok"/>
+        </w:rPr>
+        <w:t xml:space="preserve">&lt;-</w:t>
+      </w:r>
+      <w:r>
+        <w:rPr>
+          <w:rStyle w:val="NormalTok"/>
+        </w:rPr>
+        <w:t xml:space="preserve"> </w:t>
+      </w:r>
+      <w:r>
+        <w:rPr>
+          <w:rStyle w:val="FunctionTok"/>
+        </w:rPr>
+        <w:t xml:space="preserve">read.csv</w:t>
+      </w:r>
+      <w:r>
+        <w:rPr>
+          <w:rStyle w:val="NormalTok"/>
+        </w:rPr>
+        <w:t xml:space="preserve">(</w:t>
+      </w:r>
+      <w:r>
+        <w:rPr>
+          <w:rStyle w:val="AttributeTok"/>
+        </w:rPr>
+        <w:t xml:space="preserve">file =</w:t>
+      </w:r>
+      <w:r>
+        <w:rPr>
+          <w:rStyle w:val="NormalTok"/>
+        </w:rPr>
+        <w:t xml:space="preserve"> </w:t>
+      </w:r>
+      <w:r>
+        <w:rPr>
+          <w:rStyle w:val="FunctionTok"/>
+        </w:rPr>
+        <w:t xml:space="preserve">file.path</w:t>
+      </w:r>
+      <w:r>
+        <w:rPr>
+          <w:rStyle w:val="NormalTok"/>
+        </w:rPr>
+        <w:t xml:space="preserve">(</w:t>
+      </w:r>
+      <w:r>
+        <w:rPr>
+          <w:rStyle w:val="StringTok"/>
+        </w:rPr>
+        <w:t xml:space="preserve">"data_input/Winter-run_JPE.csv"</w:t>
+      </w:r>
+      <w:r>
+        <w:rPr>
+          <w:rStyle w:val="NormalTok"/>
+        </w:rPr>
+        <w:t xml:space="preserve">)) </w:t>
+      </w:r>
+      <w:r>
+        <w:rPr>
+          <w:rStyle w:val="SpecialCharTok"/>
+        </w:rPr>
+        <w:t xml:space="preserve">%&gt;%</w:t>
+      </w:r>
+      <w:r>
+        <w:rPr>
+          <w:rStyle w:val="NormalTok"/>
+        </w:rPr>
+        <w:t xml:space="preserve"> </w:t>
+      </w:r>
+      <w:r>
+        <w:rPr>
+          <w:rStyle w:val="FunctionTok"/>
+        </w:rPr>
+        <w:t xml:space="preserve">rename</w:t>
+      </w:r>
+      <w:r>
+        <w:rPr>
+          <w:rStyle w:val="NormalTok"/>
+        </w:rPr>
+        <w:t xml:space="preserve">(</w:t>
+      </w:r>
+      <w:r>
+        <w:rPr>
+          <w:rStyle w:val="AttributeTok"/>
+        </w:rPr>
+        <w:t xml:space="preserve">WaterYear=</w:t>
+      </w:r>
+      <w:r>
+        <w:rPr>
+          <w:rStyle w:val="NormalTok"/>
+        </w:rPr>
+        <w:t xml:space="preserve">WY)</w:t>
+      </w:r>
+      <w:r>
+        <w:br/>
+      </w:r>
+      <w:r>
+        <w:br/>
+      </w:r>
+      <w:r>
+        <w:rPr>
+          <w:rStyle w:val="NormalTok"/>
+        </w:rPr>
+        <w:t xml:space="preserve">annual_salvage</w:t>
+      </w:r>
+      <w:r>
+        <w:rPr>
+          <w:rStyle w:val="OtherTok"/>
+        </w:rPr>
+        <w:t xml:space="preserve">&lt;-</w:t>
+      </w:r>
+      <w:r>
+        <w:rPr>
+          <w:rStyle w:val="NormalTok"/>
+        </w:rPr>
+        <w:t xml:space="preserve">salvage_data_adjusted </w:t>
+      </w:r>
+      <w:r>
+        <w:rPr>
+          <w:rStyle w:val="SpecialCharTok"/>
+        </w:rPr>
+        <w:t xml:space="preserve">%&gt;%</w:t>
+      </w:r>
+      <w:r>
+        <w:rPr>
+          <w:rStyle w:val="NormalTok"/>
+        </w:rPr>
+        <w:t xml:space="preserve"> </w:t>
+      </w:r>
+      <w:r>
+        <w:rPr>
+          <w:rStyle w:val="FunctionTok"/>
+        </w:rPr>
+        <w:t xml:space="preserve">group_by</w:t>
+      </w:r>
+      <w:r>
+        <w:rPr>
+          <w:rStyle w:val="NormalTok"/>
+        </w:rPr>
+        <w:t xml:space="preserve">(WaterYear) </w:t>
+      </w:r>
+      <w:r>
+        <w:rPr>
+          <w:rStyle w:val="SpecialCharTok"/>
+        </w:rPr>
+        <w:t xml:space="preserve">%&gt;%</w:t>
+      </w:r>
+      <w:r>
+        <w:rPr>
+          <w:rStyle w:val="NormalTok"/>
+        </w:rPr>
+        <w:t xml:space="preserve"> </w:t>
+      </w:r>
+      <w:r>
+        <w:rPr>
+          <w:rStyle w:val="FunctionTok"/>
+        </w:rPr>
+        <w:t xml:space="preserve">filter</w:t>
+      </w:r>
+      <w:r>
+        <w:rPr>
+          <w:rStyle w:val="NormalTok"/>
+        </w:rPr>
+        <w:t xml:space="preserve">(Race</w:t>
+      </w:r>
+      <w:r>
+        <w:rPr>
+          <w:rStyle w:val="SpecialCharTok"/>
+        </w:rPr>
+        <w:t xml:space="preserve">==</w:t>
+      </w:r>
+      <w:r>
+        <w:rPr>
+          <w:rStyle w:val="StringTok"/>
+        </w:rPr>
+        <w:t xml:space="preserve">"W"</w:t>
+      </w:r>
+      <w:r>
+        <w:rPr>
+          <w:rStyle w:val="NormalTok"/>
+        </w:rPr>
+        <w:t xml:space="preserve">) </w:t>
+      </w:r>
+      <w:r>
+        <w:rPr>
+          <w:rStyle w:val="SpecialCharTok"/>
+        </w:rPr>
+        <w:t xml:space="preserve">%&gt;%</w:t>
+      </w:r>
+      <w:r>
+        <w:rPr>
+          <w:rStyle w:val="NormalTok"/>
+        </w:rPr>
+        <w:t xml:space="preserve"> </w:t>
+      </w:r>
+      <w:r>
+        <w:rPr>
+          <w:rStyle w:val="FunctionTok"/>
+        </w:rPr>
+        <w:t xml:space="preserve">summarise</w:t>
+      </w:r>
+      <w:r>
+        <w:rPr>
+          <w:rStyle w:val="NormalTok"/>
+        </w:rPr>
+        <w:t xml:space="preserve">(</w:t>
+      </w:r>
+      <w:r>
+        <w:rPr>
+          <w:rStyle w:val="AttributeTok"/>
+        </w:rPr>
+        <w:t xml:space="preserve">WinterRun_LAD_Loss=</w:t>
+      </w:r>
+      <w:r>
+        <w:rPr>
+          <w:rStyle w:val="FunctionTok"/>
+        </w:rPr>
+        <w:t xml:space="preserve">sum</w:t>
+      </w:r>
+      <w:r>
+        <w:rPr>
+          <w:rStyle w:val="NormalTok"/>
+        </w:rPr>
+        <w:t xml:space="preserve">(Loss))</w:t>
+      </w:r>
+      <w:r>
+        <w:br/>
+      </w:r>
+      <w:r>
+        <w:br/>
+      </w:r>
+      <w:r>
+        <w:rPr>
+          <w:rStyle w:val="NormalTok"/>
+        </w:rPr>
+        <w:t xml:space="preserve">annual_salvage_genetic</w:t>
+      </w:r>
+      <w:r>
+        <w:rPr>
+          <w:rStyle w:val="OtherTok"/>
+        </w:rPr>
+        <w:t xml:space="preserve">&lt;-</w:t>
+      </w:r>
+      <w:r>
+        <w:rPr>
+          <w:rStyle w:val="NormalTok"/>
+        </w:rPr>
+        <w:t xml:space="preserve">paired_genetic_data_final </w:t>
+      </w:r>
+      <w:r>
+        <w:rPr>
+          <w:rStyle w:val="SpecialCharTok"/>
+        </w:rPr>
+        <w:t xml:space="preserve">%&gt;%</w:t>
+      </w:r>
+      <w:r>
+        <w:rPr>
+          <w:rStyle w:val="NormalTok"/>
+        </w:rPr>
+        <w:t xml:space="preserve"> </w:t>
+      </w:r>
+      <w:r>
+        <w:rPr>
+          <w:rStyle w:val="FunctionTok"/>
+        </w:rPr>
+        <w:t xml:space="preserve">group_by</w:t>
+      </w:r>
+      <w:r>
+        <w:rPr>
+          <w:rStyle w:val="NormalTok"/>
+        </w:rPr>
+        <w:t xml:space="preserve">(WaterYear) </w:t>
+      </w:r>
+      <w:r>
+        <w:rPr>
+          <w:rStyle w:val="SpecialCharTok"/>
+        </w:rPr>
+        <w:t xml:space="preserve">%&gt;%</w:t>
+      </w:r>
+      <w:r>
+        <w:rPr>
+          <w:rStyle w:val="NormalTok"/>
+        </w:rPr>
+        <w:t xml:space="preserve"> </w:t>
+      </w:r>
+      <w:r>
+        <w:rPr>
+          <w:rStyle w:val="FunctionTok"/>
+        </w:rPr>
+        <w:t xml:space="preserve">summarise</w:t>
+      </w:r>
+      <w:r>
+        <w:rPr>
+          <w:rStyle w:val="NormalTok"/>
+        </w:rPr>
+        <w:t xml:space="preserve">(</w:t>
+      </w:r>
+      <w:r>
+        <w:rPr>
+          <w:rStyle w:val="AttributeTok"/>
+        </w:rPr>
+        <w:t xml:space="preserve">WinterRun_Genetic_Loss=</w:t>
+      </w:r>
+      <w:r>
+        <w:rPr>
+          <w:rStyle w:val="FunctionTok"/>
+        </w:rPr>
+        <w:t xml:space="preserve">sum</w:t>
+      </w:r>
+      <w:r>
+        <w:rPr>
+          <w:rStyle w:val="NormalTok"/>
+        </w:rPr>
+        <w:t xml:space="preserve">(Loss_SalvageData),</w:t>
+      </w:r>
+      <w:r>
+        <w:rPr>
+          <w:rStyle w:val="AttributeTok"/>
+        </w:rPr>
+        <w:t xml:space="preserve">WinterRun_Genetic_Loss_according_to_geneticdatasheet=</w:t>
+      </w:r>
+      <w:r>
+        <w:rPr>
+          <w:rStyle w:val="FunctionTok"/>
+        </w:rPr>
+        <w:t xml:space="preserve">sum</w:t>
+      </w:r>
+      <w:r>
+        <w:rPr>
+          <w:rStyle w:val="NormalTok"/>
+        </w:rPr>
+        <w:t xml:space="preserve">(Loss_GeneticData))</w:t>
+      </w:r>
+      <w:r>
+        <w:br/>
+      </w:r>
+      <w:r>
+        <w:rPr>
+          <w:rStyle w:val="NormalTok"/>
+        </w:rPr>
+        <w:t xml:space="preserve">annual_salvage_genetic[</w:t>
+      </w:r>
+      <w:r>
+        <w:rPr>
+          <w:rStyle w:val="FunctionTok"/>
+        </w:rPr>
+        <w:t xml:space="preserve">is.na</w:t>
+      </w:r>
+      <w:r>
+        <w:rPr>
+          <w:rStyle w:val="NormalTok"/>
+        </w:rPr>
+        <w:t xml:space="preserve">(annual_salvage_genetic)] </w:t>
+      </w:r>
+      <w:r>
+        <w:rPr>
+          <w:rStyle w:val="OtherTok"/>
+        </w:rPr>
+        <w:t xml:space="preserve">&lt;-</w:t>
+      </w:r>
+      <w:r>
+        <w:rPr>
+          <w:rStyle w:val="NormalTok"/>
+        </w:rPr>
+        <w:t xml:space="preserve"> </w:t>
+      </w:r>
+      <w:r>
+        <w:rPr>
+          <w:rStyle w:val="DecValTok"/>
+        </w:rPr>
+        <w:t xml:space="preserve">0</w:t>
+      </w:r>
+      <w:r>
+        <w:br/>
+      </w:r>
+      <w:r>
+        <w:br/>
+      </w:r>
+      <w:r>
+        <w:rPr>
+          <w:rStyle w:val="NormalTok"/>
+        </w:rPr>
+        <w:t xml:space="preserve">combined_jpe_data</w:t>
+      </w:r>
+      <w:r>
+        <w:rPr>
+          <w:rStyle w:val="OtherTok"/>
+        </w:rPr>
+        <w:t xml:space="preserve">&lt;-</w:t>
+      </w:r>
+      <w:r>
+        <w:rPr>
+          <w:rStyle w:val="FunctionTok"/>
+        </w:rPr>
+        <w:t xml:space="preserve">full_join</w:t>
+      </w:r>
+      <w:r>
+        <w:rPr>
+          <w:rStyle w:val="NormalTok"/>
+        </w:rPr>
+        <w:t xml:space="preserve">(annual_salvage,annual_salvage_genetic) </w:t>
+      </w:r>
+      <w:r>
+        <w:rPr>
+          <w:rStyle w:val="SpecialCharTok"/>
+        </w:rPr>
+        <w:t xml:space="preserve">%&gt;%</w:t>
+      </w:r>
+      <w:r>
+        <w:rPr>
+          <w:rStyle w:val="NormalTok"/>
+        </w:rPr>
+        <w:t xml:space="preserve"> </w:t>
+      </w:r>
+      <w:r>
+        <w:rPr>
+          <w:rStyle w:val="FunctionTok"/>
+        </w:rPr>
+        <w:t xml:space="preserve">left_join</w:t>
+      </w:r>
+      <w:r>
+        <w:rPr>
+          <w:rStyle w:val="NormalTok"/>
+        </w:rPr>
+        <w:t xml:space="preserve">(jpe_data) </w:t>
+      </w:r>
+      <w:r>
+        <w:rPr>
+          <w:rStyle w:val="SpecialCharTok"/>
+        </w:rPr>
+        <w:t xml:space="preserve">%&gt;%</w:t>
+      </w:r>
+      <w:r>
+        <w:rPr>
+          <w:rStyle w:val="NormalTok"/>
+        </w:rPr>
+        <w:t xml:space="preserve"> </w:t>
+      </w:r>
+      <w:r>
+        <w:rPr>
+          <w:rStyle w:val="FunctionTok"/>
+        </w:rPr>
+        <w:t xml:space="preserve">filter</w:t>
+      </w:r>
+      <w:r>
+        <w:rPr>
+          <w:rStyle w:val="NormalTok"/>
+        </w:rPr>
+        <w:t xml:space="preserve">(WaterYear</w:t>
+      </w:r>
+      <w:r>
+        <w:rPr>
+          <w:rStyle w:val="SpecialCharTok"/>
+        </w:rPr>
+        <w:t xml:space="preserve">&gt;=</w:t>
+      </w:r>
+      <w:r>
+        <w:rPr>
+          <w:rStyle w:val="DecValTok"/>
+        </w:rPr>
+        <w:t xml:space="preserve">1996</w:t>
+      </w:r>
+      <w:r>
+        <w:rPr>
+          <w:rStyle w:val="NormalTok"/>
+        </w:rPr>
+        <w:t xml:space="preserve">) </w:t>
+      </w:r>
+      <w:r>
+        <w:rPr>
+          <w:rStyle w:val="SpecialCharTok"/>
+        </w:rPr>
+        <w:t xml:space="preserve">%&gt;%</w:t>
+      </w:r>
+      <w:r>
+        <w:br/>
+      </w:r>
+      <w:r>
+        <w:rPr>
+          <w:rStyle w:val="NormalTok"/>
+        </w:rPr>
+        <w:t xml:space="preserve">  </w:t>
+      </w:r>
+      <w:r>
+        <w:rPr>
+          <w:rStyle w:val="FunctionTok"/>
+        </w:rPr>
+        <w:t xml:space="preserve">mutate_all</w:t>
+      </w:r>
+      <w:r>
+        <w:rPr>
+          <w:rStyle w:val="NormalTok"/>
+        </w:rPr>
+        <w:t xml:space="preserve">(</w:t>
+      </w:r>
+      <w:r>
+        <w:rPr>
+          <w:rStyle w:val="SpecialCharTok"/>
+        </w:rPr>
+        <w:t xml:space="preserve">~</w:t>
+      </w:r>
+      <w:r>
+        <w:rPr>
+          <w:rStyle w:val="FunctionTok"/>
+        </w:rPr>
+        <w:t xml:space="preserve">replace</w:t>
+      </w:r>
+      <w:r>
+        <w:rPr>
+          <w:rStyle w:val="NormalTok"/>
+        </w:rPr>
+        <w:t xml:space="preserve">(., </w:t>
+      </w:r>
+      <w:r>
+        <w:rPr>
+          <w:rStyle w:val="FunctionTok"/>
+        </w:rPr>
+        <w:t xml:space="preserve">is.na</w:t>
+      </w:r>
+      <w:r>
+        <w:rPr>
+          <w:rStyle w:val="NormalTok"/>
+        </w:rPr>
+        <w:t xml:space="preserve">(.), </w:t>
+      </w:r>
+      <w:r>
+        <w:rPr>
+          <w:rStyle w:val="DecValTok"/>
+        </w:rPr>
+        <w:t xml:space="preserve">0</w:t>
+      </w:r>
+      <w:r>
+        <w:rPr>
+          <w:rStyle w:val="NormalTok"/>
+        </w:rPr>
+        <w:t xml:space="preserve">)) </w:t>
+      </w:r>
+      <w:r>
+        <w:rPr>
+          <w:rStyle w:val="SpecialCharTok"/>
+        </w:rPr>
+        <w:t xml:space="preserve">%&gt;%</w:t>
+      </w:r>
+      <w:r>
+        <w:rPr>
+          <w:rStyle w:val="NormalTok"/>
+        </w:rPr>
+        <w:t xml:space="preserve"> </w:t>
+      </w:r>
+      <w:r>
+        <w:rPr>
+          <w:rStyle w:val="FunctionTok"/>
+        </w:rPr>
+        <w:t xml:space="preserve">mutate</w:t>
+      </w:r>
+      <w:r>
+        <w:rPr>
+          <w:rStyle w:val="NormalTok"/>
+        </w:rPr>
+        <w:t xml:space="preserve">(</w:t>
+      </w:r>
+      <w:r>
+        <w:rPr>
+          <w:rStyle w:val="AttributeTok"/>
+        </w:rPr>
+        <w:t xml:space="preserve">JuvenileProductionEstimate=</w:t>
+      </w:r>
+      <w:r>
+        <w:rPr>
+          <w:rStyle w:val="FunctionTok"/>
+        </w:rPr>
+        <w:t xml:space="preserve">as.numeric</w:t>
+      </w:r>
+      <w:r>
+        <w:rPr>
+          <w:rStyle w:val="NormalTok"/>
+        </w:rPr>
+        <w:t xml:space="preserve">(JuvenileProductionEstimate)) </w:t>
+      </w:r>
+      <w:r>
+        <w:rPr>
+          <w:rStyle w:val="SpecialCharTok"/>
+        </w:rPr>
+        <w:t xml:space="preserve">%&gt;%</w:t>
+      </w:r>
+      <w:r>
+        <w:br/>
+      </w:r>
+      <w:r>
+        <w:rPr>
+          <w:rStyle w:val="NormalTok"/>
+        </w:rPr>
+        <w:t xml:space="preserve">  </w:t>
+      </w:r>
+      <w:r>
+        <w:rPr>
+          <w:rStyle w:val="FunctionTok"/>
+        </w:rPr>
+        <w:t xml:space="preserve">mutate</w:t>
+      </w:r>
+      <w:r>
+        <w:rPr>
+          <w:rStyle w:val="NormalTok"/>
+        </w:rPr>
+        <w:t xml:space="preserve">(</w:t>
+      </w:r>
+      <w:r>
+        <w:rPr>
+          <w:rStyle w:val="AttributeTok"/>
+        </w:rPr>
+        <w:t xml:space="preserve">PercentJPE_genetic=</w:t>
+      </w:r>
+      <w:r>
+        <w:rPr>
+          <w:rStyle w:val="NormalTok"/>
+        </w:rPr>
+        <w:t xml:space="preserve">WinterRun_Genetic_Loss</w:t>
+      </w:r>
+      <w:r>
+        <w:rPr>
+          <w:rStyle w:val="SpecialCharTok"/>
+        </w:rPr>
+        <w:t xml:space="preserve">/</w:t>
+      </w:r>
+      <w:r>
+        <w:rPr>
+          <w:rStyle w:val="NormalTok"/>
+        </w:rPr>
+        <w:t xml:space="preserve">JuvenileProductionEstimate</w:t>
+      </w:r>
+      <w:r>
+        <w:rPr>
+          <w:rStyle w:val="SpecialCharTok"/>
+        </w:rPr>
+        <w:t xml:space="preserve">*</w:t>
+      </w:r>
+      <w:r>
+        <w:rPr>
+          <w:rStyle w:val="DecValTok"/>
+        </w:rPr>
+        <w:t xml:space="preserve">100</w:t>
+      </w:r>
+      <w:r>
+        <w:rPr>
+          <w:rStyle w:val="NormalTok"/>
+        </w:rPr>
+        <w:t xml:space="preserve">,</w:t>
+      </w:r>
+      <w:r>
+        <w:rPr>
+          <w:rStyle w:val="AttributeTok"/>
+        </w:rPr>
+        <w:t xml:space="preserve">PercentJPE_LAD=</w:t>
+      </w:r>
+      <w:r>
+        <w:rPr>
+          <w:rStyle w:val="NormalTok"/>
+        </w:rPr>
+        <w:t xml:space="preserve">WinterRun_LAD_Loss</w:t>
+      </w:r>
+      <w:r>
+        <w:rPr>
+          <w:rStyle w:val="SpecialCharTok"/>
+        </w:rPr>
+        <w:t xml:space="preserve">/</w:t>
+      </w:r>
+      <w:r>
+        <w:rPr>
+          <w:rStyle w:val="NormalTok"/>
+        </w:rPr>
+        <w:t xml:space="preserve">JuvenileProductionEstimate</w:t>
+      </w:r>
+      <w:r>
+        <w:rPr>
+          <w:rStyle w:val="SpecialCharTok"/>
+        </w:rPr>
+        <w:t xml:space="preserve">*</w:t>
+      </w:r>
+      <w:r>
+        <w:rPr>
+          <w:rStyle w:val="DecValTok"/>
+        </w:rPr>
+        <w:t xml:space="preserve">100</w:t>
+      </w:r>
+      <w:r>
+        <w:rPr>
+          <w:rStyle w:val="NormalTok"/>
+        </w:rPr>
+        <w:t xml:space="preserve">)</w:t>
+      </w:r>
+    </w:p>
+    <w:p>
+      <w:pPr>
+        <w:pStyle w:val="SourceCode"/>
+      </w:pPr>
+      <w:r>
+        <w:rPr>
+          <w:rStyle w:val="VerbatimChar"/>
+        </w:rPr>
+        <w:t xml:space="preserve">## Joining, by = "WaterYear"</w:t>
+      </w:r>
+      <w:r>
+        <w:br/>
+      </w:r>
+      <w:r>
+        <w:rPr>
+          <w:rStyle w:val="VerbatimChar"/>
+        </w:rPr>
+        <w:t xml:space="preserve">## Joining, by = "WaterYear"</w:t>
+      </w:r>
+    </w:p>
+    <w:p>
+      <w:pPr>
+        <w:pStyle w:val="SourceCode"/>
+      </w:pPr>
+      <w:r>
+        <w:rPr>
+          <w:rStyle w:val="CommentTok"/>
+        </w:rPr>
+        <w:t xml:space="preserve">#Print out csv</w:t>
+      </w:r>
+      <w:r>
+        <w:br/>
+      </w:r>
+      <w:r>
+        <w:rPr>
+          <w:rStyle w:val="FunctionTok"/>
+        </w:rPr>
+        <w:t xml:space="preserve">write.csv</w:t>
+      </w:r>
+      <w:r>
+        <w:rPr>
+          <w:rStyle w:val="NormalTok"/>
+        </w:rPr>
+        <w:t xml:space="preserve">(combined_jpe_data,</w:t>
+      </w:r>
+      <w:r>
+        <w:rPr>
+          <w:rStyle w:val="AttributeTok"/>
+        </w:rPr>
+        <w:t xml:space="preserve">file=</w:t>
+      </w:r>
+      <w:r>
+        <w:rPr>
+          <w:rStyle w:val="FunctionTok"/>
+        </w:rPr>
+        <w:t xml:space="preserve">file.path</w:t>
+      </w:r>
+      <w:r>
+        <w:rPr>
+          <w:rStyle w:val="NormalTok"/>
+        </w:rPr>
+        <w:t xml:space="preserve">(</w:t>
+      </w:r>
+      <w:r>
+        <w:rPr>
+          <w:rStyle w:val="StringTok"/>
+        </w:rPr>
+        <w:t xml:space="preserve">"output/JPE_Genetic_Loss_Comparison_2023-01-17.csv"</w:t>
       </w:r>
       <w:r>
         <w:rPr>

</xml_diff>